<commit_message>
Updates to figures, stats, with rev1 PeerJ
</commit_message>
<xml_diff>
--- a/Tables/Table_2.docx
+++ b/Tables/Table_2.docx
@@ -4821,7 +4821,6 @@
                 <w:color w:val="000000"/>
               </w:rPr>
             </w:pPr>
-            <w:proofErr w:type="spellStart"/>
             <w:r>
               <w:rPr>
                 <w:rFonts w:ascii="Times New Roman" w:eastAsia="Times New Roman" w:hAnsi="Times New Roman" w:cs="Times New Roman"/>
@@ -4831,7 +4830,6 @@
               </w:rPr>
               <w:t>Bulleribasidium</w:t>
             </w:r>
-            <w:proofErr w:type="spellEnd"/>
             <w:r>
               <w:rPr>
                 <w:rFonts w:ascii="Times New Roman" w:eastAsia="Times New Roman" w:hAnsi="Times New Roman" w:cs="Times New Roman"/>
@@ -4862,7 +4860,6 @@
                 <w:color w:val="000000"/>
               </w:rPr>
             </w:pPr>
-            <w:proofErr w:type="spellStart"/>
             <w:r>
               <w:rPr>
                 <w:rFonts w:ascii="Times New Roman" w:eastAsia="Times New Roman" w:hAnsi="Times New Roman" w:cs="Times New Roman"/>
@@ -4872,7 +4869,6 @@
               </w:rPr>
               <w:t>Bulleribasidium</w:t>
             </w:r>
-            <w:proofErr w:type="spellEnd"/>
             <w:r>
               <w:rPr>
                 <w:rFonts w:ascii="Times New Roman" w:eastAsia="Times New Roman" w:hAnsi="Times New Roman" w:cs="Times New Roman"/>
@@ -6070,6 +6066,8 @@
             <w:r>
               <w:rPr>
                 <w:rFonts w:ascii="Times New Roman" w:eastAsia="Times New Roman" w:hAnsi="Times New Roman" w:cs="Times New Roman"/>
+                <w:i/>
+                <w:iCs/>
                 <w:color w:val="000000"/>
               </w:rPr>
               <w:t>Diaporthe</w:t>
@@ -8587,9 +8585,12 @@
 </file>
 
 <file path=customXml/item1.xml><?xml version="1.0" encoding="utf-8"?>
-<p:properties xmlns:p="http://schemas.microsoft.com/office/2006/metadata/properties" xmlns:xsi="http://www.w3.org/2001/XMLSchema-instance" xmlns:pc="http://schemas.microsoft.com/office/infopath/2007/PartnerControls">
-  <documentManagement/>
-</p:properties>
+<?mso-contentType ?>
+<FormTemplates xmlns="http://schemas.microsoft.com/sharepoint/v3/contenttype/forms">
+  <Display>DocumentLibraryForm</Display>
+  <Edit>DocumentLibraryForm</Edit>
+  <New>DocumentLibraryForm</New>
+</FormTemplates>
 </file>
 
 <file path=customXml/item2.xml><?xml version="1.0" encoding="utf-8"?>
@@ -8816,27 +8817,15 @@
 </file>
 
 <file path=customXml/item3.xml><?xml version="1.0" encoding="utf-8"?>
-<?mso-contentType ?>
-<FormTemplates xmlns="http://schemas.microsoft.com/sharepoint/v3/contenttype/forms">
-  <Display>DocumentLibraryForm</Display>
-  <Edit>DocumentLibraryForm</Edit>
-  <New>DocumentLibraryForm</New>
-</FormTemplates>
+<p:properties xmlns:p="http://schemas.microsoft.com/office/2006/metadata/properties" xmlns:xsi="http://www.w3.org/2001/XMLSchema-instance" xmlns:pc="http://schemas.microsoft.com/office/infopath/2007/PartnerControls">
+  <documentManagement/>
+</p:properties>
 </file>
 
 <file path=customXml/itemProps1.xml><?xml version="1.0" encoding="utf-8"?>
-<ds:datastoreItem xmlns:ds="http://schemas.openxmlformats.org/officeDocument/2006/customXml" ds:itemID="{7F4ACB1D-9033-490F-A7B0-78F4E2015D0C}">
+<ds:datastoreItem xmlns:ds="http://schemas.openxmlformats.org/officeDocument/2006/customXml" ds:itemID="{44F72322-6A79-4CE4-A036-F208E0362082}">
   <ds:schemaRefs>
-    <ds:schemaRef ds:uri="http://purl.org/dc/terms/"/>
-    <ds:schemaRef ds:uri="http://schemas.openxmlformats.org/package/2006/metadata/core-properties"/>
-    <ds:schemaRef ds:uri="http://schemas.microsoft.com/office/2006/documentManagement/types"/>
-    <ds:schemaRef ds:uri="http://schemas.microsoft.com/office/infopath/2007/PartnerControls"/>
-    <ds:schemaRef ds:uri="ebaaa855-c152-4878-bba8-01f57501fb8a"/>
-    <ds:schemaRef ds:uri="3ea71f81-dc8a-4f4b-b0dd-c828e930e924"/>
-    <ds:schemaRef ds:uri="http://purl.org/dc/elements/1.1/"/>
-    <ds:schemaRef ds:uri="http://schemas.microsoft.com/office/2006/metadata/properties"/>
-    <ds:schemaRef ds:uri="http://www.w3.org/XML/1998/namespace"/>
-    <ds:schemaRef ds:uri="http://purl.org/dc/dcmitype/"/>
+    <ds:schemaRef ds:uri="http://schemas.microsoft.com/sharepoint/v3/contenttype/forms"/>
   </ds:schemaRefs>
 </ds:datastoreItem>
 </file>
@@ -8861,9 +8850,18 @@
 </file>
 
 <file path=customXml/itemProps3.xml><?xml version="1.0" encoding="utf-8"?>
-<ds:datastoreItem xmlns:ds="http://schemas.openxmlformats.org/officeDocument/2006/customXml" ds:itemID="{44F72322-6A79-4CE4-A036-F208E0362082}">
+<ds:datastoreItem xmlns:ds="http://schemas.openxmlformats.org/officeDocument/2006/customXml" ds:itemID="{7F4ACB1D-9033-490F-A7B0-78F4E2015D0C}">
   <ds:schemaRefs>
-    <ds:schemaRef ds:uri="http://schemas.microsoft.com/sharepoint/v3/contenttype/forms"/>
+    <ds:schemaRef ds:uri="http://purl.org/dc/terms/"/>
+    <ds:schemaRef ds:uri="http://schemas.openxmlformats.org/package/2006/metadata/core-properties"/>
+    <ds:schemaRef ds:uri="http://schemas.microsoft.com/office/2006/documentManagement/types"/>
+    <ds:schemaRef ds:uri="http://schemas.microsoft.com/office/infopath/2007/PartnerControls"/>
+    <ds:schemaRef ds:uri="ebaaa855-c152-4878-bba8-01f57501fb8a"/>
+    <ds:schemaRef ds:uri="3ea71f81-dc8a-4f4b-b0dd-c828e930e924"/>
+    <ds:schemaRef ds:uri="http://purl.org/dc/elements/1.1/"/>
+    <ds:schemaRef ds:uri="http://schemas.microsoft.com/office/2006/metadata/properties"/>
+    <ds:schemaRef ds:uri="http://www.w3.org/XML/1998/namespace"/>
+    <ds:schemaRef ds:uri="http://purl.org/dc/dcmitype/"/>
   </ds:schemaRefs>
 </ds:datastoreItem>
 </file>
</xml_diff>